<commit_message>
Testbericht hinzugefuegt, Description entfernt in mYCLI
</commit_message>
<xml_diff>
--- a/28-11-2013_Belinic_Scholz_PiCalculator_Protokoll.docx
+++ b/28-11-2013_Belinic_Scholz_PiCalculator_Protokoll.docx
@@ -1121,7 +1121,7 @@
                 <w:noProof/>
                 <w:webHidden/>
               </w:rPr>
-              <w:t>8</w:t>
+              <w:t>9</w:t>
             </w:r>
             <w:r>
               <w:rPr>
@@ -2355,6 +2355,9 @@
             <w:pPr>
               <w:cnfStyle w:val="000000100000"/>
             </w:pPr>
+            <w:r>
+              <w:t>2h 20 min</w:t>
+            </w:r>
           </w:p>
         </w:tc>
         <w:tc>
@@ -2369,6 +2372,9 @@
             <w:pPr>
               <w:cnfStyle w:val="000000100000"/>
             </w:pPr>
+            <w:r>
+              <w:t>2 h 20 min</w:t>
+            </w:r>
           </w:p>
         </w:tc>
       </w:tr>
@@ -2409,6 +2415,9 @@
             <w:pPr>
               <w:cnfStyle w:val="000000000000"/>
             </w:pPr>
+            <w:r>
+              <w:t>2 h 35 min</w:t>
+            </w:r>
           </w:p>
         </w:tc>
         <w:tc>
@@ -2423,6 +2432,9 @@
             <w:pPr>
               <w:cnfStyle w:val="000000000000"/>
             </w:pPr>
+            <w:r>
+              <w:t>3 h 35 min</w:t>
+            </w:r>
           </w:p>
         </w:tc>
       </w:tr>
@@ -2639,7 +2651,7 @@
               <w:rPr>
                 <w:b w:val="0"/>
               </w:rPr>
-              <w:t>CalculatorBalancer</w:t>
+              <w:t>Balancer</w:t>
             </w:r>
           </w:p>
         </w:tc>
@@ -2650,16 +2662,14 @@
               <w:left w:val="single" w:sz="4" w:space="0" w:color="92CDDC" w:themeColor="accent5" w:themeTint="99"/>
               <w:right w:val="single" w:sz="4" w:space="0" w:color="92CDDC" w:themeColor="accent5" w:themeTint="99"/>
             </w:tcBorders>
+            <w:shd w:val="clear" w:color="auto" w:fill="D9D9D9" w:themeFill="background1" w:themeFillShade="D9"/>
           </w:tcPr>
           <w:p>
             <w:pPr>
               <w:cnfStyle w:val="000000010000"/>
             </w:pPr>
             <w:r>
-              <w:t>Tes</w:t>
-            </w:r>
-            <w:r>
-              <w:t>tBalancer</w:t>
+              <w:t>nicht notig weil Interface</w:t>
             </w:r>
           </w:p>
         </w:tc>
@@ -2677,7 +2687,7 @@
               <w:cnfStyle w:val="000000010000"/>
             </w:pPr>
             <w:r>
-              <w:t>45 min</w:t>
+              <w:t>5 min</w:t>
             </w:r>
           </w:p>
         </w:tc>
@@ -2687,6 +2697,7 @@
             <w:tcBorders>
               <w:left w:val="single" w:sz="4" w:space="0" w:color="92CDDC" w:themeColor="accent5" w:themeTint="99"/>
             </w:tcBorders>
+            <w:shd w:val="clear" w:color="auto" w:fill="D9D9D9" w:themeFill="background1" w:themeFillShade="D9"/>
           </w:tcPr>
           <w:p>
             <w:pPr>
@@ -2694,7 +2705,7 @@
               <w:cnfStyle w:val="000000010000"/>
             </w:pPr>
             <w:r>
-              <w:t>1 h</w:t>
+              <w:t>-</w:t>
             </w:r>
           </w:p>
         </w:tc>
@@ -2721,7 +2732,13 @@
               <w:rPr>
                 <w:b w:val="0"/>
               </w:rPr>
-              <w:t>CalculatorImpl</w:t>
+              <w:t>Load</w:t>
+            </w:r>
+            <w:r>
+              <w:rPr>
+                <w:b w:val="0"/>
+              </w:rPr>
+              <w:t>Balancer</w:t>
             </w:r>
           </w:p>
         </w:tc>
@@ -2738,10 +2755,10 @@
               <w:cnfStyle w:val="000000100000"/>
             </w:pPr>
             <w:r>
-              <w:t>Test</w:t>
-            </w:r>
-            <w:r>
-              <w:t>Calculator</w:t>
+              <w:t>Tes</w:t>
+            </w:r>
+            <w:r>
+              <w:t>tBalancer</w:t>
             </w:r>
           </w:p>
         </w:tc>
@@ -2759,7 +2776,10 @@
               <w:cnfStyle w:val="000000100000"/>
             </w:pPr>
             <w:r>
-              <w:t>30 min</w:t>
+              <w:t>1 h 30</w:t>
+            </w:r>
+            <w:r>
+              <w:t xml:space="preserve"> min</w:t>
             </w:r>
           </w:p>
         </w:tc>
@@ -2776,10 +2796,7 @@
               <w:cnfStyle w:val="000000100000"/>
             </w:pPr>
             <w:r>
-              <w:t>1</w:t>
-            </w:r>
-            <w:r>
-              <w:t xml:space="preserve"> h</w:t>
+              <w:t>1 h</w:t>
             </w:r>
           </w:p>
         </w:tc>
@@ -2806,7 +2823,7 @@
               <w:rPr>
                 <w:b w:val="0"/>
               </w:rPr>
-              <w:t>Client</w:t>
+              <w:t>CalculatorImpl</w:t>
             </w:r>
           </w:p>
         </w:tc>
@@ -2821,15 +2838,12 @@
           <w:p>
             <w:pPr>
               <w:cnfStyle w:val="000000010000"/>
-              <w:rPr>
-                <w:bCs/>
-              </w:rPr>
-            </w:pPr>
-            <w:r>
-              <w:rPr>
-                <w:bCs/>
-              </w:rPr>
-              <w:t>TestClient</w:t>
+            </w:pPr>
+            <w:r>
+              <w:t>Test</w:t>
+            </w:r>
+            <w:r>
+              <w:t>Calculator</w:t>
             </w:r>
           </w:p>
         </w:tc>
@@ -2845,15 +2859,9 @@
             <w:pPr>
               <w:jc w:val="center"/>
               <w:cnfStyle w:val="000000010000"/>
-              <w:rPr>
-                <w:bCs/>
-              </w:rPr>
-            </w:pPr>
-            <w:r>
-              <w:rPr>
-                <w:bCs/>
-              </w:rPr>
-              <w:t xml:space="preserve">1 h </w:t>
+            </w:pPr>
+            <w:r>
+              <w:t>30 min</w:t>
             </w:r>
           </w:p>
         </w:tc>
@@ -2868,15 +2876,12 @@
             <w:pPr>
               <w:jc w:val="center"/>
               <w:cnfStyle w:val="000000010000"/>
-              <w:rPr>
-                <w:bCs/>
-              </w:rPr>
-            </w:pPr>
-            <w:r>
-              <w:rPr>
-                <w:bCs/>
-              </w:rPr>
-              <w:t>1 h</w:t>
+            </w:pPr>
+            <w:r>
+              <w:t>1</w:t>
+            </w:r>
+            <w:r>
+              <w:t xml:space="preserve"> h</w:t>
             </w:r>
           </w:p>
         </w:tc>
@@ -2903,7 +2908,7 @@
               <w:rPr>
                 <w:b w:val="0"/>
               </w:rPr>
-              <w:t>Policy</w:t>
+              <w:t>Client</w:t>
             </w:r>
           </w:p>
         </w:tc>
@@ -2914,14 +2919,19 @@
               <w:left w:val="single" w:sz="4" w:space="0" w:color="92CDDC" w:themeColor="accent5" w:themeTint="99"/>
               <w:right w:val="single" w:sz="4" w:space="0" w:color="92CDDC" w:themeColor="accent5" w:themeTint="99"/>
             </w:tcBorders>
-            <w:shd w:val="clear" w:color="auto" w:fill="D9D9D9" w:themeFill="background1" w:themeFillShade="D9"/>
           </w:tcPr>
           <w:p>
             <w:pPr>
               <w:cnfStyle w:val="000000100000"/>
-            </w:pPr>
-            <w:r>
-              <w:t>nicht nötig</w:t>
+              <w:rPr>
+                <w:bCs/>
+              </w:rPr>
+            </w:pPr>
+            <w:r>
+              <w:rPr>
+                <w:bCs/>
+              </w:rPr>
+              <w:t>TestClient</w:t>
             </w:r>
           </w:p>
         </w:tc>
@@ -2937,9 +2947,15 @@
             <w:pPr>
               <w:jc w:val="center"/>
               <w:cnfStyle w:val="000000100000"/>
-            </w:pPr>
-            <w:r>
-              <w:t>15 min</w:t>
+              <w:rPr>
+                <w:bCs/>
+              </w:rPr>
+            </w:pPr>
+            <w:r>
+              <w:rPr>
+                <w:bCs/>
+              </w:rPr>
+              <w:t xml:space="preserve">1 h </w:t>
             </w:r>
           </w:p>
         </w:tc>
@@ -2949,15 +2965,20 @@
             <w:tcBorders>
               <w:left w:val="single" w:sz="4" w:space="0" w:color="92CDDC" w:themeColor="accent5" w:themeTint="99"/>
             </w:tcBorders>
-            <w:shd w:val="clear" w:color="auto" w:fill="D9D9D9" w:themeFill="background1" w:themeFillShade="D9"/>
           </w:tcPr>
           <w:p>
             <w:pPr>
               <w:jc w:val="center"/>
               <w:cnfStyle w:val="000000100000"/>
-            </w:pPr>
-            <w:r>
-              <w:t>-</w:t>
+              <w:rPr>
+                <w:bCs/>
+              </w:rPr>
+            </w:pPr>
+            <w:r>
+              <w:rPr>
+                <w:bCs/>
+              </w:rPr>
+              <w:t>1 h</w:t>
             </w:r>
           </w:p>
         </w:tc>
@@ -2984,7 +3005,7 @@
               <w:rPr>
                 <w:b w:val="0"/>
               </w:rPr>
-              <w:t>Server</w:t>
+              <w:t>Policy</w:t>
             </w:r>
           </w:p>
         </w:tc>
@@ -2995,13 +3016,14 @@
               <w:left w:val="single" w:sz="4" w:space="0" w:color="92CDDC" w:themeColor="accent5" w:themeTint="99"/>
               <w:right w:val="single" w:sz="4" w:space="0" w:color="92CDDC" w:themeColor="accent5" w:themeTint="99"/>
             </w:tcBorders>
+            <w:shd w:val="clear" w:color="auto" w:fill="D9D9D9" w:themeFill="background1" w:themeFillShade="D9"/>
           </w:tcPr>
           <w:p>
             <w:pPr>
               <w:cnfStyle w:val="000000010000"/>
             </w:pPr>
             <w:r>
-              <w:t>TestServer</w:t>
+              <w:t>nicht nötig</w:t>
             </w:r>
           </w:p>
         </w:tc>
@@ -3019,7 +3041,7 @@
               <w:cnfStyle w:val="000000010000"/>
             </w:pPr>
             <w:r>
-              <w:t>1 h</w:t>
+              <w:t>15 min</w:t>
             </w:r>
           </w:p>
         </w:tc>
@@ -3029,6 +3051,7 @@
             <w:tcBorders>
               <w:left w:val="single" w:sz="4" w:space="0" w:color="92CDDC" w:themeColor="accent5" w:themeTint="99"/>
             </w:tcBorders>
+            <w:shd w:val="clear" w:color="auto" w:fill="D9D9D9" w:themeFill="background1" w:themeFillShade="D9"/>
           </w:tcPr>
           <w:p>
             <w:pPr>
@@ -3036,7 +3059,7 @@
               <w:cnfStyle w:val="000000010000"/>
             </w:pPr>
             <w:r>
-              <w:t>1 h</w:t>
+              <w:t>-</w:t>
             </w:r>
           </w:p>
         </w:tc>
@@ -3063,7 +3086,7 @@
               <w:rPr>
                 <w:b w:val="0"/>
               </w:rPr>
-              <w:t>Start</w:t>
+              <w:t>Server</w:t>
             </w:r>
           </w:p>
         </w:tc>
@@ -3074,14 +3097,13 @@
               <w:left w:val="single" w:sz="4" w:space="0" w:color="92CDDC" w:themeColor="accent5" w:themeTint="99"/>
               <w:right w:val="single" w:sz="4" w:space="0" w:color="92CDDC" w:themeColor="accent5" w:themeTint="99"/>
             </w:tcBorders>
-            <w:shd w:val="clear" w:color="auto" w:fill="D9D9D9" w:themeFill="background1" w:themeFillShade="D9"/>
           </w:tcPr>
           <w:p>
             <w:pPr>
               <w:cnfStyle w:val="000000100000"/>
             </w:pPr>
             <w:r>
-              <w:t>nicht nötig</w:t>
+              <w:t>TestServer</w:t>
             </w:r>
           </w:p>
         </w:tc>
@@ -3099,7 +3121,7 @@
               <w:cnfStyle w:val="000000100000"/>
             </w:pPr>
             <w:r>
-              <w:t>15 min</w:t>
+              <w:t>1 h</w:t>
             </w:r>
           </w:p>
         </w:tc>
@@ -3109,7 +3131,6 @@
             <w:tcBorders>
               <w:left w:val="single" w:sz="4" w:space="0" w:color="92CDDC" w:themeColor="accent5" w:themeTint="99"/>
             </w:tcBorders>
-            <w:shd w:val="clear" w:color="auto" w:fill="D9D9D9" w:themeFill="background1" w:themeFillShade="D9"/>
           </w:tcPr>
           <w:p>
             <w:pPr>
@@ -3117,7 +3138,7 @@
               <w:cnfStyle w:val="000000100000"/>
             </w:pPr>
             <w:r>
-              <w:t>-</w:t>
+              <w:t>1 h</w:t>
             </w:r>
           </w:p>
         </w:tc>
@@ -3144,7 +3165,7 @@
               <w:rPr>
                 <w:b w:val="0"/>
               </w:rPr>
-              <w:t>MyCLI</w:t>
+              <w:t>Start</w:t>
             </w:r>
           </w:p>
         </w:tc>
@@ -3155,13 +3176,14 @@
               <w:left w:val="single" w:sz="4" w:space="0" w:color="92CDDC" w:themeColor="accent5" w:themeTint="99"/>
               <w:right w:val="single" w:sz="4" w:space="0" w:color="92CDDC" w:themeColor="accent5" w:themeTint="99"/>
             </w:tcBorders>
+            <w:shd w:val="clear" w:color="auto" w:fill="D9D9D9" w:themeFill="background1" w:themeFillShade="D9"/>
           </w:tcPr>
           <w:p>
             <w:pPr>
               <w:cnfStyle w:val="000000010000"/>
             </w:pPr>
             <w:r>
-              <w:t>TestMyCLI</w:t>
+              <w:t>nicht nötig</w:t>
             </w:r>
           </w:p>
         </w:tc>
@@ -3189,6 +3211,7 @@
             <w:tcBorders>
               <w:left w:val="single" w:sz="4" w:space="0" w:color="92CDDC" w:themeColor="accent5" w:themeTint="99"/>
             </w:tcBorders>
+            <w:shd w:val="clear" w:color="auto" w:fill="D9D9D9" w:themeFill="background1" w:themeFillShade="D9"/>
           </w:tcPr>
           <w:p>
             <w:pPr>
@@ -3196,7 +3219,7 @@
               <w:cnfStyle w:val="000000010000"/>
             </w:pPr>
             <w:r>
-              <w:t>45 min</w:t>
+              <w:t>-</w:t>
             </w:r>
           </w:p>
         </w:tc>
@@ -3208,24 +3231,28 @@
         <w:tc>
           <w:tcPr>
             <w:cnfStyle w:val="001000000000"/>
-            <w:tcW w:w="4636" w:type="dxa"/>
-            <w:gridSpan w:val="2"/>
+            <w:tcW w:w="2093" w:type="dxa"/>
             <w:tcBorders>
               <w:right w:val="single" w:sz="4" w:space="0" w:color="92CDDC" w:themeColor="accent5" w:themeTint="99"/>
             </w:tcBorders>
           </w:tcPr>
           <w:p>
             <w:pPr>
-              <w:jc w:val="right"/>
-            </w:pPr>
-            <w:r>
-              <w:t>Summe</w:t>
-            </w:r>
-          </w:p>
-        </w:tc>
-        <w:tc>
-          <w:tcPr>
-            <w:tcW w:w="1709" w:type="dxa"/>
+              <w:rPr>
+                <w:b w:val="0"/>
+              </w:rPr>
+            </w:pPr>
+            <w:r>
+              <w:rPr>
+                <w:b w:val="0"/>
+              </w:rPr>
+              <w:t>MyCLI</w:t>
+            </w:r>
+          </w:p>
+        </w:tc>
+        <w:tc>
+          <w:tcPr>
+            <w:tcW w:w="2543" w:type="dxa"/>
             <w:tcBorders>
               <w:left w:val="single" w:sz="4" w:space="0" w:color="92CDDC" w:themeColor="accent5" w:themeTint="99"/>
               <w:right w:val="single" w:sz="4" w:space="0" w:color="92CDDC" w:themeColor="accent5" w:themeTint="99"/>
@@ -3233,20 +3260,28 @@
           </w:tcPr>
           <w:p>
             <w:pPr>
+              <w:cnfStyle w:val="000000100000"/>
+            </w:pPr>
+            <w:r>
+              <w:t>TestMyCLI</w:t>
+            </w:r>
+          </w:p>
+        </w:tc>
+        <w:tc>
+          <w:tcPr>
+            <w:tcW w:w="1709" w:type="dxa"/>
+            <w:tcBorders>
+              <w:left w:val="single" w:sz="4" w:space="0" w:color="92CDDC" w:themeColor="accent5" w:themeTint="99"/>
+              <w:right w:val="single" w:sz="4" w:space="0" w:color="92CDDC" w:themeColor="accent5" w:themeTint="99"/>
+            </w:tcBorders>
+          </w:tcPr>
+          <w:p>
+            <w:pPr>
               <w:jc w:val="center"/>
               <w:cnfStyle w:val="000000100000"/>
             </w:pPr>
             <w:r>
-              <w:t>4</w:t>
-            </w:r>
-            <w:r>
-              <w:t xml:space="preserve"> h </w:t>
-            </w:r>
-            <w:r>
-              <w:t>15</w:t>
-            </w:r>
-            <w:r>
-              <w:t xml:space="preserve"> min</w:t>
+              <w:t>15 min</w:t>
             </w:r>
           </w:p>
         </w:tc>
@@ -3254,7 +3289,6 @@
           <w:tcPr>
             <w:tcW w:w="1843" w:type="dxa"/>
             <w:tcBorders>
-              <w:top w:val="single" w:sz="4" w:space="0" w:color="92CDDC" w:themeColor="accent5" w:themeTint="99"/>
               <w:left w:val="single" w:sz="4" w:space="0" w:color="92CDDC" w:themeColor="accent5" w:themeTint="99"/>
             </w:tcBorders>
           </w:tcPr>
@@ -3264,10 +3298,7 @@
               <w:cnfStyle w:val="000000100000"/>
             </w:pPr>
             <w:r>
-              <w:t>4 h</w:t>
-            </w:r>
-            <w:r>
-              <w:t xml:space="preserve"> 45 min</w:t>
+              <w:t>45 min</w:t>
             </w:r>
           </w:p>
         </w:tc>
@@ -3281,6 +3312,68 @@
             <w:cnfStyle w:val="001000000000"/>
             <w:tcW w:w="4636" w:type="dxa"/>
             <w:gridSpan w:val="2"/>
+            <w:tcBorders>
+              <w:right w:val="single" w:sz="4" w:space="0" w:color="92CDDC" w:themeColor="accent5" w:themeTint="99"/>
+            </w:tcBorders>
+          </w:tcPr>
+          <w:p>
+            <w:pPr>
+              <w:jc w:val="right"/>
+            </w:pPr>
+            <w:r>
+              <w:t>Summe</w:t>
+            </w:r>
+          </w:p>
+        </w:tc>
+        <w:tc>
+          <w:tcPr>
+            <w:tcW w:w="1709" w:type="dxa"/>
+            <w:tcBorders>
+              <w:left w:val="single" w:sz="4" w:space="0" w:color="92CDDC" w:themeColor="accent5" w:themeTint="99"/>
+              <w:right w:val="single" w:sz="4" w:space="0" w:color="92CDDC" w:themeColor="accent5" w:themeTint="99"/>
+            </w:tcBorders>
+          </w:tcPr>
+          <w:p>
+            <w:pPr>
+              <w:jc w:val="center"/>
+              <w:cnfStyle w:val="000000010000"/>
+            </w:pPr>
+            <w:r>
+              <w:t>5 h</w:t>
+            </w:r>
+          </w:p>
+        </w:tc>
+        <w:tc>
+          <w:tcPr>
+            <w:tcW w:w="1843" w:type="dxa"/>
+            <w:tcBorders>
+              <w:top w:val="single" w:sz="4" w:space="0" w:color="92CDDC" w:themeColor="accent5" w:themeTint="99"/>
+              <w:left w:val="single" w:sz="4" w:space="0" w:color="92CDDC" w:themeColor="accent5" w:themeTint="99"/>
+            </w:tcBorders>
+          </w:tcPr>
+          <w:p>
+            <w:pPr>
+              <w:jc w:val="center"/>
+              <w:cnfStyle w:val="000000010000"/>
+            </w:pPr>
+            <w:r>
+              <w:t>4 h</w:t>
+            </w:r>
+            <w:r>
+              <w:t xml:space="preserve"> 45 min</w:t>
+            </w:r>
+          </w:p>
+        </w:tc>
+      </w:tr>
+      <w:tr>
+        <w:trPr>
+          <w:cnfStyle w:val="000000100000"/>
+        </w:trPr>
+        <w:tc>
+          <w:tcPr>
+            <w:cnfStyle w:val="001000000000"/>
+            <w:tcW w:w="4636" w:type="dxa"/>
+            <w:gridSpan w:val="2"/>
             <w:shd w:val="clear" w:color="auto" w:fill="92CDDC" w:themeFill="accent5" w:themeFillTint="99"/>
           </w:tcPr>
           <w:p>
@@ -3307,7 +3400,7 @@
           <w:p>
             <w:pPr>
               <w:jc w:val="center"/>
-              <w:cnfStyle w:val="000000010000"/>
+              <w:cnfStyle w:val="000000100000"/>
               <w:rPr>
                 <w:b/>
                 <w:color w:val="002060"/>
@@ -3318,14 +3411,7 @@
                 <w:b/>
                 <w:color w:val="002060"/>
               </w:rPr>
-              <w:t>8</w:t>
-            </w:r>
-            <w:r>
-              <w:rPr>
-                <w:b/>
-                <w:color w:val="002060"/>
-              </w:rPr>
-              <w:t xml:space="preserve"> h 50</w:t>
+              <w:t>9 h 35</w:t>
             </w:r>
             <w:r>
               <w:rPr>
@@ -3536,7 +3622,7 @@
               <w:rPr>
                 <w:b w:val="0"/>
               </w:rPr>
-              <w:t>CalculatorBalancer</w:t>
+              <w:t>Balancer</w:t>
             </w:r>
           </w:p>
         </w:tc>
@@ -3547,13 +3633,14 @@
               <w:left w:val="single" w:sz="4" w:space="0" w:color="92CDDC" w:themeColor="accent5" w:themeTint="99"/>
               <w:right w:val="single" w:sz="4" w:space="0" w:color="92CDDC" w:themeColor="accent5" w:themeTint="99"/>
             </w:tcBorders>
+            <w:shd w:val="clear" w:color="auto" w:fill="D9D9D9" w:themeFill="background1" w:themeFillShade="D9"/>
           </w:tcPr>
           <w:p>
             <w:pPr>
               <w:cnfStyle w:val="000000010000"/>
             </w:pPr>
             <w:r>
-              <w:t>TestBalancer</w:t>
+              <w:t>nicht notig weil Interface</w:t>
             </w:r>
           </w:p>
         </w:tc>
@@ -3570,6 +3657,9 @@
               <w:jc w:val="center"/>
               <w:cnfStyle w:val="000000010000"/>
             </w:pPr>
+            <w:r>
+              <w:t>5 min</w:t>
+            </w:r>
           </w:p>
         </w:tc>
         <w:tc>
@@ -3578,12 +3668,16 @@
             <w:tcBorders>
               <w:left w:val="single" w:sz="4" w:space="0" w:color="92CDDC" w:themeColor="accent5" w:themeTint="99"/>
             </w:tcBorders>
+            <w:shd w:val="clear" w:color="auto" w:fill="D9D9D9" w:themeFill="background1" w:themeFillShade="D9"/>
           </w:tcPr>
           <w:p>
             <w:pPr>
               <w:jc w:val="center"/>
               <w:cnfStyle w:val="000000010000"/>
             </w:pPr>
+            <w:r>
+              <w:t>-</w:t>
+            </w:r>
           </w:p>
         </w:tc>
       </w:tr>
@@ -3609,7 +3703,13 @@
               <w:rPr>
                 <w:b w:val="0"/>
               </w:rPr>
-              <w:t>CalculatorImpl</w:t>
+              <w:t>Load</w:t>
+            </w:r>
+            <w:r>
+              <w:rPr>
+                <w:b w:val="0"/>
+              </w:rPr>
+              <w:t>Balancer</w:t>
             </w:r>
           </w:p>
         </w:tc>
@@ -3626,7 +3726,7 @@
               <w:cnfStyle w:val="000000100000"/>
             </w:pPr>
             <w:r>
-              <w:t>TestCalculator</w:t>
+              <w:t>TestBalancer</w:t>
             </w:r>
           </w:p>
         </w:tc>
@@ -3644,7 +3744,7 @@
               <w:cnfStyle w:val="000000100000"/>
             </w:pPr>
             <w:r>
-              <w:t>20 min</w:t>
+              <w:t>2 h</w:t>
             </w:r>
           </w:p>
         </w:tc>
@@ -3660,6 +3760,9 @@
               <w:jc w:val="center"/>
               <w:cnfStyle w:val="000000100000"/>
             </w:pPr>
+            <w:r>
+              <w:t>-</w:t>
+            </w:r>
           </w:p>
         </w:tc>
       </w:tr>
@@ -3685,7 +3788,7 @@
               <w:rPr>
                 <w:b w:val="0"/>
               </w:rPr>
-              <w:t>Client</w:t>
+              <w:t>CalculatorImpl</w:t>
             </w:r>
           </w:p>
         </w:tc>
@@ -3700,15 +3803,9 @@
           <w:p>
             <w:pPr>
               <w:cnfStyle w:val="000000010000"/>
-              <w:rPr>
-                <w:bCs/>
-              </w:rPr>
-            </w:pPr>
-            <w:r>
-              <w:rPr>
-                <w:bCs/>
-              </w:rPr>
-              <w:t>TestClient</w:t>
+            </w:pPr>
+            <w:r>
+              <w:t>TestCalculator</w:t>
             </w:r>
           </w:p>
         </w:tc>
@@ -3724,21 +3821,9 @@
             <w:pPr>
               <w:jc w:val="center"/>
               <w:cnfStyle w:val="000000010000"/>
-              <w:rPr>
-                <w:bCs/>
-              </w:rPr>
-            </w:pPr>
-            <w:r>
-              <w:rPr>
-                <w:bCs/>
-              </w:rPr>
-              <w:t>40</w:t>
-            </w:r>
-            <w:r>
-              <w:rPr>
-                <w:bCs/>
-              </w:rPr>
-              <w:t xml:space="preserve"> min</w:t>
+            </w:pPr>
+            <w:r>
+              <w:t>20 min</w:t>
             </w:r>
           </w:p>
         </w:tc>
@@ -3753,10 +3838,10 @@
             <w:pPr>
               <w:jc w:val="center"/>
               <w:cnfStyle w:val="000000010000"/>
-              <w:rPr>
-                <w:bCs/>
-              </w:rPr>
-            </w:pPr>
+            </w:pPr>
+            <w:r>
+              <w:t>-</w:t>
+            </w:r>
           </w:p>
         </w:tc>
       </w:tr>
@@ -3782,7 +3867,7 @@
               <w:rPr>
                 <w:b w:val="0"/>
               </w:rPr>
-              <w:t>Policy</w:t>
+              <w:t>Client</w:t>
             </w:r>
           </w:p>
         </w:tc>
@@ -3793,14 +3878,19 @@
               <w:left w:val="single" w:sz="4" w:space="0" w:color="92CDDC" w:themeColor="accent5" w:themeTint="99"/>
               <w:right w:val="single" w:sz="4" w:space="0" w:color="92CDDC" w:themeColor="accent5" w:themeTint="99"/>
             </w:tcBorders>
-            <w:shd w:val="clear" w:color="auto" w:fill="D9D9D9" w:themeFill="background1" w:themeFillShade="D9"/>
           </w:tcPr>
           <w:p>
             <w:pPr>
               <w:cnfStyle w:val="000000100000"/>
-            </w:pPr>
-            <w:r>
-              <w:t>nicht nötig</w:t>
+              <w:rPr>
+                <w:bCs/>
+              </w:rPr>
+            </w:pPr>
+            <w:r>
+              <w:rPr>
+                <w:bCs/>
+              </w:rPr>
+              <w:t>TestClient</w:t>
             </w:r>
           </w:p>
         </w:tc>
@@ -3816,11 +3906,20 @@
             <w:pPr>
               <w:jc w:val="center"/>
               <w:cnfStyle w:val="000000100000"/>
-            </w:pPr>
-            <w:r>
-              <w:t>15</w:t>
-            </w:r>
-            <w:r>
+              <w:rPr>
+                <w:bCs/>
+              </w:rPr>
+            </w:pPr>
+            <w:r>
+              <w:rPr>
+                <w:bCs/>
+              </w:rPr>
+              <w:t>40</w:t>
+            </w:r>
+            <w:r>
+              <w:rPr>
+                <w:bCs/>
+              </w:rPr>
               <w:t xml:space="preserve"> min</w:t>
             </w:r>
           </w:p>
@@ -3831,14 +3930,19 @@
             <w:tcBorders>
               <w:left w:val="single" w:sz="4" w:space="0" w:color="92CDDC" w:themeColor="accent5" w:themeTint="99"/>
             </w:tcBorders>
-            <w:shd w:val="clear" w:color="auto" w:fill="D9D9D9" w:themeFill="background1" w:themeFillShade="D9"/>
           </w:tcPr>
           <w:p>
             <w:pPr>
               <w:jc w:val="center"/>
               <w:cnfStyle w:val="000000100000"/>
-            </w:pPr>
-            <w:r>
+              <w:rPr>
+                <w:bCs/>
+              </w:rPr>
+            </w:pPr>
+            <w:r>
+              <w:rPr>
+                <w:bCs/>
+              </w:rPr>
               <w:t>-</w:t>
             </w:r>
           </w:p>
@@ -3866,7 +3970,7 @@
               <w:rPr>
                 <w:b w:val="0"/>
               </w:rPr>
-              <w:t>Server</w:t>
+              <w:t>Policy</w:t>
             </w:r>
           </w:p>
         </w:tc>
@@ -3877,13 +3981,14 @@
               <w:left w:val="single" w:sz="4" w:space="0" w:color="92CDDC" w:themeColor="accent5" w:themeTint="99"/>
               <w:right w:val="single" w:sz="4" w:space="0" w:color="92CDDC" w:themeColor="accent5" w:themeTint="99"/>
             </w:tcBorders>
+            <w:shd w:val="clear" w:color="auto" w:fill="D9D9D9" w:themeFill="background1" w:themeFillShade="D9"/>
           </w:tcPr>
           <w:p>
             <w:pPr>
               <w:cnfStyle w:val="000000010000"/>
             </w:pPr>
             <w:r>
-              <w:t>TestServer</w:t>
+              <w:t>nicht nötig</w:t>
             </w:r>
           </w:p>
         </w:tc>
@@ -3900,6 +4005,12 @@
               <w:jc w:val="center"/>
               <w:cnfStyle w:val="000000010000"/>
             </w:pPr>
+            <w:r>
+              <w:t>15</w:t>
+            </w:r>
+            <w:r>
+              <w:t xml:space="preserve"> min</w:t>
+            </w:r>
           </w:p>
         </w:tc>
         <w:tc>
@@ -3908,12 +4019,16 @@
             <w:tcBorders>
               <w:left w:val="single" w:sz="4" w:space="0" w:color="92CDDC" w:themeColor="accent5" w:themeTint="99"/>
             </w:tcBorders>
+            <w:shd w:val="clear" w:color="auto" w:fill="D9D9D9" w:themeFill="background1" w:themeFillShade="D9"/>
           </w:tcPr>
           <w:p>
             <w:pPr>
               <w:jc w:val="center"/>
               <w:cnfStyle w:val="000000010000"/>
             </w:pPr>
+            <w:r>
+              <w:t>-</w:t>
+            </w:r>
           </w:p>
         </w:tc>
       </w:tr>
@@ -3939,7 +4054,7 @@
               <w:rPr>
                 <w:b w:val="0"/>
               </w:rPr>
-              <w:t>Start</w:t>
+              <w:t>Server</w:t>
             </w:r>
           </w:p>
         </w:tc>
@@ -3950,14 +4065,13 @@
               <w:left w:val="single" w:sz="4" w:space="0" w:color="92CDDC" w:themeColor="accent5" w:themeTint="99"/>
               <w:right w:val="single" w:sz="4" w:space="0" w:color="92CDDC" w:themeColor="accent5" w:themeTint="99"/>
             </w:tcBorders>
-            <w:shd w:val="clear" w:color="auto" w:fill="D9D9D9" w:themeFill="background1" w:themeFillShade="D9"/>
           </w:tcPr>
           <w:p>
             <w:pPr>
               <w:cnfStyle w:val="000000100000"/>
             </w:pPr>
             <w:r>
-              <w:t>nicht nötig</w:t>
+              <w:t>TestServer</w:t>
             </w:r>
           </w:p>
         </w:tc>
@@ -3975,13 +4089,7 @@
               <w:cnfStyle w:val="000000100000"/>
             </w:pPr>
             <w:r>
-              <w:t>1</w:t>
-            </w:r>
-            <w:r>
-              <w:t>5</w:t>
-            </w:r>
-            <w:r>
-              <w:t xml:space="preserve"> min</w:t>
+              <w:t>1 h 30 min</w:t>
             </w:r>
           </w:p>
         </w:tc>
@@ -3991,7 +4099,6 @@
             <w:tcBorders>
               <w:left w:val="single" w:sz="4" w:space="0" w:color="92CDDC" w:themeColor="accent5" w:themeTint="99"/>
             </w:tcBorders>
-            <w:shd w:val="clear" w:color="auto" w:fill="D9D9D9" w:themeFill="background1" w:themeFillShade="D9"/>
           </w:tcPr>
           <w:p>
             <w:pPr>
@@ -4026,7 +4133,7 @@
               <w:rPr>
                 <w:b w:val="0"/>
               </w:rPr>
-              <w:t>MyCLI</w:t>
+              <w:t>Start</w:t>
             </w:r>
           </w:p>
         </w:tc>
@@ -4037,13 +4144,14 @@
               <w:left w:val="single" w:sz="4" w:space="0" w:color="92CDDC" w:themeColor="accent5" w:themeTint="99"/>
               <w:right w:val="single" w:sz="4" w:space="0" w:color="92CDDC" w:themeColor="accent5" w:themeTint="99"/>
             </w:tcBorders>
+            <w:shd w:val="clear" w:color="auto" w:fill="D9D9D9" w:themeFill="background1" w:themeFillShade="D9"/>
           </w:tcPr>
           <w:p>
             <w:pPr>
               <w:cnfStyle w:val="000000010000"/>
             </w:pPr>
             <w:r>
-              <w:t>TestMyCLI</w:t>
+              <w:t>nicht nötig</w:t>
             </w:r>
           </w:p>
         </w:tc>
@@ -4061,7 +4169,10 @@
               <w:cnfStyle w:val="000000010000"/>
             </w:pPr>
             <w:r>
-              <w:t>45</w:t>
+              <w:t>1</w:t>
+            </w:r>
+            <w:r>
+              <w:t>5</w:t>
             </w:r>
             <w:r>
               <w:t xml:space="preserve"> min</w:t>
@@ -4074,12 +4185,16 @@
             <w:tcBorders>
               <w:left w:val="single" w:sz="4" w:space="0" w:color="92CDDC" w:themeColor="accent5" w:themeTint="99"/>
             </w:tcBorders>
+            <w:shd w:val="clear" w:color="auto" w:fill="D9D9D9" w:themeFill="background1" w:themeFillShade="D9"/>
           </w:tcPr>
           <w:p>
             <w:pPr>
               <w:jc w:val="center"/>
               <w:cnfStyle w:val="000000010000"/>
             </w:pPr>
+            <w:r>
+              <w:t>-</w:t>
+            </w:r>
           </w:p>
         </w:tc>
       </w:tr>
@@ -4090,24 +4205,28 @@
         <w:tc>
           <w:tcPr>
             <w:cnfStyle w:val="001000000000"/>
-            <w:tcW w:w="4636" w:type="dxa"/>
-            <w:gridSpan w:val="2"/>
+            <w:tcW w:w="2093" w:type="dxa"/>
             <w:tcBorders>
               <w:right w:val="single" w:sz="4" w:space="0" w:color="92CDDC" w:themeColor="accent5" w:themeTint="99"/>
             </w:tcBorders>
           </w:tcPr>
           <w:p>
             <w:pPr>
-              <w:jc w:val="right"/>
-            </w:pPr>
-            <w:r>
-              <w:t>Summe</w:t>
-            </w:r>
-          </w:p>
-        </w:tc>
-        <w:tc>
-          <w:tcPr>
-            <w:tcW w:w="1709" w:type="dxa"/>
+              <w:rPr>
+                <w:b w:val="0"/>
+              </w:rPr>
+            </w:pPr>
+            <w:r>
+              <w:rPr>
+                <w:b w:val="0"/>
+              </w:rPr>
+              <w:t>MyCLI</w:t>
+            </w:r>
+          </w:p>
+        </w:tc>
+        <w:tc>
+          <w:tcPr>
+            <w:tcW w:w="2543" w:type="dxa"/>
             <w:tcBorders>
               <w:left w:val="single" w:sz="4" w:space="0" w:color="92CDDC" w:themeColor="accent5" w:themeTint="99"/>
               <w:right w:val="single" w:sz="4" w:space="0" w:color="92CDDC" w:themeColor="accent5" w:themeTint="99"/>
@@ -4115,16 +4234,38 @@
           </w:tcPr>
           <w:p>
             <w:pPr>
+              <w:cnfStyle w:val="000000100000"/>
+            </w:pPr>
+            <w:r>
+              <w:t>TestMyCLI</w:t>
+            </w:r>
+          </w:p>
+        </w:tc>
+        <w:tc>
+          <w:tcPr>
+            <w:tcW w:w="1709" w:type="dxa"/>
+            <w:tcBorders>
+              <w:left w:val="single" w:sz="4" w:space="0" w:color="92CDDC" w:themeColor="accent5" w:themeTint="99"/>
+              <w:right w:val="single" w:sz="4" w:space="0" w:color="92CDDC" w:themeColor="accent5" w:themeTint="99"/>
+            </w:tcBorders>
+          </w:tcPr>
+          <w:p>
+            <w:pPr>
               <w:jc w:val="center"/>
               <w:cnfStyle w:val="000000100000"/>
             </w:pPr>
+            <w:r>
+              <w:t>45</w:t>
+            </w:r>
+            <w:r>
+              <w:t xml:space="preserve"> min</w:t>
+            </w:r>
           </w:p>
         </w:tc>
         <w:tc>
           <w:tcPr>
             <w:tcW w:w="1843" w:type="dxa"/>
             <w:tcBorders>
-              <w:top w:val="single" w:sz="4" w:space="0" w:color="92CDDC" w:themeColor="accent5" w:themeTint="99"/>
               <w:left w:val="single" w:sz="4" w:space="0" w:color="92CDDC" w:themeColor="accent5" w:themeTint="99"/>
             </w:tcBorders>
           </w:tcPr>
@@ -4133,6 +4274,9 @@
               <w:jc w:val="center"/>
               <w:cnfStyle w:val="000000100000"/>
             </w:pPr>
+            <w:r>
+              <w:t>-</w:t>
+            </w:r>
           </w:p>
         </w:tc>
       </w:tr>
@@ -4145,6 +4289,65 @@
             <w:cnfStyle w:val="001000000000"/>
             <w:tcW w:w="4636" w:type="dxa"/>
             <w:gridSpan w:val="2"/>
+            <w:tcBorders>
+              <w:right w:val="single" w:sz="4" w:space="0" w:color="92CDDC" w:themeColor="accent5" w:themeTint="99"/>
+            </w:tcBorders>
+          </w:tcPr>
+          <w:p>
+            <w:pPr>
+              <w:jc w:val="right"/>
+            </w:pPr>
+            <w:r>
+              <w:t>Summe</w:t>
+            </w:r>
+          </w:p>
+        </w:tc>
+        <w:tc>
+          <w:tcPr>
+            <w:tcW w:w="1709" w:type="dxa"/>
+            <w:tcBorders>
+              <w:left w:val="single" w:sz="4" w:space="0" w:color="92CDDC" w:themeColor="accent5" w:themeTint="99"/>
+              <w:right w:val="single" w:sz="4" w:space="0" w:color="92CDDC" w:themeColor="accent5" w:themeTint="99"/>
+            </w:tcBorders>
+          </w:tcPr>
+          <w:p>
+            <w:pPr>
+              <w:jc w:val="center"/>
+              <w:cnfStyle w:val="000000010000"/>
+            </w:pPr>
+            <w:r>
+              <w:t>5 h 55 min</w:t>
+            </w:r>
+          </w:p>
+        </w:tc>
+        <w:tc>
+          <w:tcPr>
+            <w:tcW w:w="1843" w:type="dxa"/>
+            <w:tcBorders>
+              <w:top w:val="single" w:sz="4" w:space="0" w:color="92CDDC" w:themeColor="accent5" w:themeTint="99"/>
+              <w:left w:val="single" w:sz="4" w:space="0" w:color="92CDDC" w:themeColor="accent5" w:themeTint="99"/>
+            </w:tcBorders>
+          </w:tcPr>
+          <w:p>
+            <w:pPr>
+              <w:jc w:val="center"/>
+              <w:cnfStyle w:val="000000010000"/>
+            </w:pPr>
+            <w:r>
+              <w:t>-</w:t>
+            </w:r>
+          </w:p>
+        </w:tc>
+      </w:tr>
+      <w:tr>
+        <w:trPr>
+          <w:cnfStyle w:val="000000100000"/>
+        </w:trPr>
+        <w:tc>
+          <w:tcPr>
+            <w:cnfStyle w:val="001000000000"/>
+            <w:tcW w:w="4636" w:type="dxa"/>
+            <w:gridSpan w:val="2"/>
             <w:shd w:val="clear" w:color="auto" w:fill="92CDDC" w:themeFill="accent5" w:themeFillTint="99"/>
           </w:tcPr>
           <w:p>
@@ -4171,12 +4374,33 @@
           <w:p>
             <w:pPr>
               <w:jc w:val="center"/>
-              <w:cnfStyle w:val="000000010000"/>
+              <w:cnfStyle w:val="000000100000"/>
               <w:rPr>
                 <w:b/>
                 <w:color w:val="002060"/>
               </w:rPr>
             </w:pPr>
+            <w:r>
+              <w:rPr>
+                <w:b/>
+                <w:color w:val="002060"/>
+              </w:rPr>
+              <w:t>5</w:t>
+            </w:r>
+            <w:r>
+              <w:rPr>
+                <w:b/>
+                <w:color w:val="002060"/>
+              </w:rPr>
+              <w:t xml:space="preserve"> h</w:t>
+            </w:r>
+            <w:r>
+              <w:rPr>
+                <w:b/>
+                <w:color w:val="002060"/>
+              </w:rPr>
+              <w:t xml:space="preserve"> 55 min</w:t>
+            </w:r>
           </w:p>
         </w:tc>
       </w:tr>
@@ -4351,7 +4575,806 @@
       </w:r>
       <w:bookmarkEnd w:id="8"/>
     </w:p>
+    <w:p>
+      <w:pPr>
+        <w:rPr>
+          <w:b/>
+          <w:u w:val="single"/>
+        </w:rPr>
+      </w:pPr>
+      <w:r>
+        <w:rPr>
+          <w:b/>
+          <w:u w:val="single"/>
+        </w:rPr>
+        <w:t>Alles auf dem gleichen Rechner</w:t>
+      </w:r>
+    </w:p>
+    <w:p>
+      <w:pPr>
+        <w:spacing w:after="0"/>
+      </w:pPr>
+      <w:r>
+        <w:t>zuerst starte ich das rmiregistry:</w:t>
+      </w:r>
+    </w:p>
+    <w:p>
+      <w:pPr>
+        <w:ind w:left="-284"/>
+      </w:pPr>
+      <w:r>
+        <w:rPr>
+          <w:noProof/>
+          <w:lang w:eastAsia="de-AT"/>
+        </w:rPr>
+        <w:drawing>
+          <wp:inline distT="0" distB="0" distL="0" distR="0">
+            <wp:extent cx="3467100" cy="504825"/>
+            <wp:effectExtent l="171450" t="133350" r="361950" b="314325"/>
+            <wp:docPr id="4" name="Picture 2"/>
+            <wp:cNvGraphicFramePr>
+              <a:graphicFrameLocks xmlns:a="http://schemas.openxmlformats.org/drawingml/2006/main" noChangeAspect="1"/>
+            </wp:cNvGraphicFramePr>
+            <a:graphic xmlns:a="http://schemas.openxmlformats.org/drawingml/2006/main">
+              <a:graphicData uri="http://schemas.openxmlformats.org/drawingml/2006/picture">
+                <pic:pic xmlns:pic="http://schemas.openxmlformats.org/drawingml/2006/picture">
+                  <pic:nvPicPr>
+                    <pic:cNvPr id="0" name="Picture 2"/>
+                    <pic:cNvPicPr>
+                      <a:picLocks noChangeAspect="1" noChangeArrowheads="1"/>
+                    </pic:cNvPicPr>
+                  </pic:nvPicPr>
+                  <pic:blipFill>
+                    <a:blip r:embed="rId14" cstate="print"/>
+                    <a:srcRect/>
+                    <a:stretch>
+                      <a:fillRect/>
+                    </a:stretch>
+                  </pic:blipFill>
+                  <pic:spPr bwMode="auto">
+                    <a:xfrm>
+                      <a:off x="0" y="0"/>
+                      <a:ext cx="3467100" cy="504825"/>
+                    </a:xfrm>
+                    <a:prstGeom prst="rect">
+                      <a:avLst/>
+                    </a:prstGeom>
+                    <a:ln>
+                      <a:noFill/>
+                    </a:ln>
+                    <a:effectLst>
+                      <a:outerShdw blurRad="292100" dist="139700" dir="2700000" algn="tl" rotWithShape="0">
+                        <a:srgbClr val="333333">
+                          <a:alpha val="65000"/>
+                        </a:srgbClr>
+                      </a:outerShdw>
+                    </a:effectLst>
+                  </pic:spPr>
+                </pic:pic>
+              </a:graphicData>
+            </a:graphic>
+          </wp:inline>
+        </w:drawing>
+      </w:r>
+    </w:p>
+    <w:p>
+      <w:pPr>
+        <w:spacing w:after="0"/>
+      </w:pPr>
+      <w:r>
+        <w:t>dann starte ich den Balancer:</w:t>
+      </w:r>
+    </w:p>
+    <w:p>
+      <w:pPr>
+        <w:ind w:left="-284"/>
+      </w:pPr>
+      <w:r>
+        <w:rPr>
+          <w:noProof/>
+          <w:lang w:eastAsia="de-AT"/>
+        </w:rPr>
+        <w:drawing>
+          <wp:inline distT="0" distB="0" distL="0" distR="0">
+            <wp:extent cx="5760720" cy="331400"/>
+            <wp:effectExtent l="171450" t="133350" r="354330" b="297250"/>
+            <wp:docPr id="5" name="Picture 5"/>
+            <wp:cNvGraphicFramePr>
+              <a:graphicFrameLocks xmlns:a="http://schemas.openxmlformats.org/drawingml/2006/main" noChangeAspect="1"/>
+            </wp:cNvGraphicFramePr>
+            <a:graphic xmlns:a="http://schemas.openxmlformats.org/drawingml/2006/main">
+              <a:graphicData uri="http://schemas.openxmlformats.org/drawingml/2006/picture">
+                <pic:pic xmlns:pic="http://schemas.openxmlformats.org/drawingml/2006/picture">
+                  <pic:nvPicPr>
+                    <pic:cNvPr id="0" name="Picture 5"/>
+                    <pic:cNvPicPr>
+                      <a:picLocks noChangeAspect="1" noChangeArrowheads="1"/>
+                    </pic:cNvPicPr>
+                  </pic:nvPicPr>
+                  <pic:blipFill>
+                    <a:blip r:embed="rId15" cstate="print"/>
+                    <a:srcRect/>
+                    <a:stretch>
+                      <a:fillRect/>
+                    </a:stretch>
+                  </pic:blipFill>
+                  <pic:spPr bwMode="auto">
+                    <a:xfrm>
+                      <a:off x="0" y="0"/>
+                      <a:ext cx="5760720" cy="331400"/>
+                    </a:xfrm>
+                    <a:prstGeom prst="rect">
+                      <a:avLst/>
+                    </a:prstGeom>
+                    <a:ln>
+                      <a:noFill/>
+                    </a:ln>
+                    <a:effectLst>
+                      <a:outerShdw blurRad="292100" dist="139700" dir="2700000" algn="tl" rotWithShape="0">
+                        <a:srgbClr val="333333">
+                          <a:alpha val="65000"/>
+                        </a:srgbClr>
+                      </a:outerShdw>
+                    </a:effectLst>
+                  </pic:spPr>
+                </pic:pic>
+              </a:graphicData>
+            </a:graphic>
+          </wp:inline>
+        </w:drawing>
+      </w:r>
+    </w:p>
+    <w:p>
+      <w:pPr>
+        <w:spacing w:after="0"/>
+      </w:pPr>
+      <w:r>
+        <w:t>danach starte ich einige Server:</w:t>
+      </w:r>
+    </w:p>
+    <w:p>
+      <w:pPr>
+        <w:ind w:left="-284"/>
+      </w:pPr>
+      <w:r>
+        <w:rPr>
+          <w:noProof/>
+          <w:lang w:eastAsia="de-AT"/>
+        </w:rPr>
+        <w:drawing>
+          <wp:inline distT="0" distB="0" distL="0" distR="0">
+            <wp:extent cx="5760720" cy="385919"/>
+            <wp:effectExtent l="171450" t="133350" r="354330" b="299881"/>
+            <wp:docPr id="8" name="Picture 8"/>
+            <wp:cNvGraphicFramePr>
+              <a:graphicFrameLocks xmlns:a="http://schemas.openxmlformats.org/drawingml/2006/main" noChangeAspect="1"/>
+            </wp:cNvGraphicFramePr>
+            <a:graphic xmlns:a="http://schemas.openxmlformats.org/drawingml/2006/main">
+              <a:graphicData uri="http://schemas.openxmlformats.org/drawingml/2006/picture">
+                <pic:pic xmlns:pic="http://schemas.openxmlformats.org/drawingml/2006/picture">
+                  <pic:nvPicPr>
+                    <pic:cNvPr id="0" name="Picture 8"/>
+                    <pic:cNvPicPr>
+                      <a:picLocks noChangeAspect="1" noChangeArrowheads="1"/>
+                    </pic:cNvPicPr>
+                  </pic:nvPicPr>
+                  <pic:blipFill>
+                    <a:blip r:embed="rId16" cstate="print"/>
+                    <a:srcRect/>
+                    <a:stretch>
+                      <a:fillRect/>
+                    </a:stretch>
+                  </pic:blipFill>
+                  <pic:spPr bwMode="auto">
+                    <a:xfrm>
+                      <a:off x="0" y="0"/>
+                      <a:ext cx="5760720" cy="385919"/>
+                    </a:xfrm>
+                    <a:prstGeom prst="rect">
+                      <a:avLst/>
+                    </a:prstGeom>
+                    <a:ln>
+                      <a:noFill/>
+                    </a:ln>
+                    <a:effectLst>
+                      <a:outerShdw blurRad="292100" dist="139700" dir="2700000" algn="tl" rotWithShape="0">
+                        <a:srgbClr val="333333">
+                          <a:alpha val="65000"/>
+                        </a:srgbClr>
+                      </a:outerShdw>
+                    </a:effectLst>
+                  </pic:spPr>
+                </pic:pic>
+              </a:graphicData>
+            </a:graphic>
+          </wp:inline>
+        </w:drawing>
+      </w:r>
+      <w:r>
+        <w:rPr>
+          <w:noProof/>
+          <w:lang w:eastAsia="de-AT"/>
+        </w:rPr>
+        <w:drawing>
+          <wp:inline distT="0" distB="0" distL="0" distR="0">
+            <wp:extent cx="5760720" cy="471683"/>
+            <wp:effectExtent l="171450" t="133350" r="354330" b="309367"/>
+            <wp:docPr id="11" name="Picture 11"/>
+            <wp:cNvGraphicFramePr>
+              <a:graphicFrameLocks xmlns:a="http://schemas.openxmlformats.org/drawingml/2006/main" noChangeAspect="1"/>
+            </wp:cNvGraphicFramePr>
+            <a:graphic xmlns:a="http://schemas.openxmlformats.org/drawingml/2006/main">
+              <a:graphicData uri="http://schemas.openxmlformats.org/drawingml/2006/picture">
+                <pic:pic xmlns:pic="http://schemas.openxmlformats.org/drawingml/2006/picture">
+                  <pic:nvPicPr>
+                    <pic:cNvPr id="0" name="Picture 11"/>
+                    <pic:cNvPicPr>
+                      <a:picLocks noChangeAspect="1" noChangeArrowheads="1"/>
+                    </pic:cNvPicPr>
+                  </pic:nvPicPr>
+                  <pic:blipFill>
+                    <a:blip r:embed="rId17" cstate="print"/>
+                    <a:srcRect/>
+                    <a:stretch>
+                      <a:fillRect/>
+                    </a:stretch>
+                  </pic:blipFill>
+                  <pic:spPr bwMode="auto">
+                    <a:xfrm>
+                      <a:off x="0" y="0"/>
+                      <a:ext cx="5760720" cy="471683"/>
+                    </a:xfrm>
+                    <a:prstGeom prst="rect">
+                      <a:avLst/>
+                    </a:prstGeom>
+                    <a:ln>
+                      <a:noFill/>
+                    </a:ln>
+                    <a:effectLst>
+                      <a:outerShdw blurRad="292100" dist="139700" dir="2700000" algn="tl" rotWithShape="0">
+                        <a:srgbClr val="333333">
+                          <a:alpha val="65000"/>
+                        </a:srgbClr>
+                      </a:outerShdw>
+                    </a:effectLst>
+                  </pic:spPr>
+                </pic:pic>
+              </a:graphicData>
+            </a:graphic>
+          </wp:inline>
+        </w:drawing>
+      </w:r>
+      <w:r>
+        <w:rPr>
+          <w:noProof/>
+          <w:lang w:eastAsia="de-AT"/>
+        </w:rPr>
+        <w:drawing>
+          <wp:inline distT="0" distB="0" distL="0" distR="0">
+            <wp:extent cx="5760720" cy="423582"/>
+            <wp:effectExtent l="171450" t="133350" r="354330" b="300318"/>
+            <wp:docPr id="14" name="Picture 14"/>
+            <wp:cNvGraphicFramePr>
+              <a:graphicFrameLocks xmlns:a="http://schemas.openxmlformats.org/drawingml/2006/main" noChangeAspect="1"/>
+            </wp:cNvGraphicFramePr>
+            <a:graphic xmlns:a="http://schemas.openxmlformats.org/drawingml/2006/main">
+              <a:graphicData uri="http://schemas.openxmlformats.org/drawingml/2006/picture">
+                <pic:pic xmlns:pic="http://schemas.openxmlformats.org/drawingml/2006/picture">
+                  <pic:nvPicPr>
+                    <pic:cNvPr id="0" name="Picture 14"/>
+                    <pic:cNvPicPr>
+                      <a:picLocks noChangeAspect="1" noChangeArrowheads="1"/>
+                    </pic:cNvPicPr>
+                  </pic:nvPicPr>
+                  <pic:blipFill>
+                    <a:blip r:embed="rId18" cstate="print"/>
+                    <a:srcRect/>
+                    <a:stretch>
+                      <a:fillRect/>
+                    </a:stretch>
+                  </pic:blipFill>
+                  <pic:spPr bwMode="auto">
+                    <a:xfrm>
+                      <a:off x="0" y="0"/>
+                      <a:ext cx="5760720" cy="423582"/>
+                    </a:xfrm>
+                    <a:prstGeom prst="rect">
+                      <a:avLst/>
+                    </a:prstGeom>
+                    <a:ln>
+                      <a:noFill/>
+                    </a:ln>
+                    <a:effectLst>
+                      <a:outerShdw blurRad="292100" dist="139700" dir="2700000" algn="tl" rotWithShape="0">
+                        <a:srgbClr val="333333">
+                          <a:alpha val="65000"/>
+                        </a:srgbClr>
+                      </a:outerShdw>
+                    </a:effectLst>
+                  </pic:spPr>
+                </pic:pic>
+              </a:graphicData>
+            </a:graphic>
+          </wp:inline>
+        </w:drawing>
+      </w:r>
+    </w:p>
     <w:p/>
+    <w:p>
+      <w:pPr>
+        <w:spacing w:after="0"/>
+      </w:pPr>
+      <w:r>
+        <w:t>danach starte ich mehre Clients:</w:t>
+      </w:r>
+    </w:p>
+    <w:p>
+      <w:pPr>
+        <w:ind w:left="-284"/>
+      </w:pPr>
+      <w:r>
+        <w:rPr>
+          <w:noProof/>
+          <w:lang w:eastAsia="de-AT"/>
+        </w:rPr>
+        <w:drawing>
+          <wp:inline distT="0" distB="0" distL="0" distR="0">
+            <wp:extent cx="5760720" cy="470100"/>
+            <wp:effectExtent l="171450" t="133350" r="354330" b="310950"/>
+            <wp:docPr id="17" name="Picture 17"/>
+            <wp:cNvGraphicFramePr>
+              <a:graphicFrameLocks xmlns:a="http://schemas.openxmlformats.org/drawingml/2006/main" noChangeAspect="1"/>
+            </wp:cNvGraphicFramePr>
+            <a:graphic xmlns:a="http://schemas.openxmlformats.org/drawingml/2006/main">
+              <a:graphicData uri="http://schemas.openxmlformats.org/drawingml/2006/picture">
+                <pic:pic xmlns:pic="http://schemas.openxmlformats.org/drawingml/2006/picture">
+                  <pic:nvPicPr>
+                    <pic:cNvPr id="0" name="Picture 17"/>
+                    <pic:cNvPicPr>
+                      <a:picLocks noChangeAspect="1" noChangeArrowheads="1"/>
+                    </pic:cNvPicPr>
+                  </pic:nvPicPr>
+                  <pic:blipFill>
+                    <a:blip r:embed="rId19" cstate="print"/>
+                    <a:srcRect/>
+                    <a:stretch>
+                      <a:fillRect/>
+                    </a:stretch>
+                  </pic:blipFill>
+                  <pic:spPr bwMode="auto">
+                    <a:xfrm>
+                      <a:off x="0" y="0"/>
+                      <a:ext cx="5760720" cy="470100"/>
+                    </a:xfrm>
+                    <a:prstGeom prst="rect">
+                      <a:avLst/>
+                    </a:prstGeom>
+                    <a:ln>
+                      <a:noFill/>
+                    </a:ln>
+                    <a:effectLst>
+                      <a:outerShdw blurRad="292100" dist="139700" dir="2700000" algn="tl" rotWithShape="0">
+                        <a:srgbClr val="333333">
+                          <a:alpha val="65000"/>
+                        </a:srgbClr>
+                      </a:outerShdw>
+                    </a:effectLst>
+                  </pic:spPr>
+                </pic:pic>
+              </a:graphicData>
+            </a:graphic>
+          </wp:inline>
+        </w:drawing>
+      </w:r>
+      <w:r>
+        <w:rPr>
+          <w:noProof/>
+          <w:lang w:eastAsia="de-AT"/>
+        </w:rPr>
+        <w:drawing>
+          <wp:inline distT="0" distB="0" distL="0" distR="0">
+            <wp:extent cx="5760720" cy="487384"/>
+            <wp:effectExtent l="171450" t="133350" r="354330" b="312716"/>
+            <wp:docPr id="20" name="Picture 20"/>
+            <wp:cNvGraphicFramePr>
+              <a:graphicFrameLocks xmlns:a="http://schemas.openxmlformats.org/drawingml/2006/main" noChangeAspect="1"/>
+            </wp:cNvGraphicFramePr>
+            <a:graphic xmlns:a="http://schemas.openxmlformats.org/drawingml/2006/main">
+              <a:graphicData uri="http://schemas.openxmlformats.org/drawingml/2006/picture">
+                <pic:pic xmlns:pic="http://schemas.openxmlformats.org/drawingml/2006/picture">
+                  <pic:nvPicPr>
+                    <pic:cNvPr id="0" name="Picture 20"/>
+                    <pic:cNvPicPr>
+                      <a:picLocks noChangeAspect="1" noChangeArrowheads="1"/>
+                    </pic:cNvPicPr>
+                  </pic:nvPicPr>
+                  <pic:blipFill>
+                    <a:blip r:embed="rId20" cstate="print"/>
+                    <a:srcRect/>
+                    <a:stretch>
+                      <a:fillRect/>
+                    </a:stretch>
+                  </pic:blipFill>
+                  <pic:spPr bwMode="auto">
+                    <a:xfrm>
+                      <a:off x="0" y="0"/>
+                      <a:ext cx="5760720" cy="487384"/>
+                    </a:xfrm>
+                    <a:prstGeom prst="rect">
+                      <a:avLst/>
+                    </a:prstGeom>
+                    <a:ln>
+                      <a:noFill/>
+                    </a:ln>
+                    <a:effectLst>
+                      <a:outerShdw blurRad="292100" dist="139700" dir="2700000" algn="tl" rotWithShape="0">
+                        <a:srgbClr val="333333">
+                          <a:alpha val="65000"/>
+                        </a:srgbClr>
+                      </a:outerShdw>
+                    </a:effectLst>
+                  </pic:spPr>
+                </pic:pic>
+              </a:graphicData>
+            </a:graphic>
+          </wp:inline>
+        </w:drawing>
+      </w:r>
+    </w:p>
+    <w:p>
+      <w:pPr>
+        <w:spacing w:after="200"/>
+      </w:pPr>
+      <w:r>
+        <w:br w:type="page"/>
+      </w:r>
+    </w:p>
+    <w:p>
+      <w:pPr>
+        <w:rPr>
+          <w:b/>
+          <w:u w:val="single"/>
+        </w:rPr>
+      </w:pPr>
+      <w:r>
+        <w:rPr>
+          <w:b/>
+          <w:u w:val="single"/>
+        </w:rPr>
+        <w:lastRenderedPageBreak/>
+        <w:t>Auf dem gleichen Rechner, aber Server und Balancer auf einer VM:</w:t>
+      </w:r>
+    </w:p>
+    <w:p>
+      <w:pPr>
+        <w:spacing w:after="0"/>
+      </w:pPr>
+      <w:r>
+        <w:t>zuerst starte ich das rmiregistry</w:t>
+      </w:r>
+      <w:r>
+        <w:t xml:space="preserve"> (Debian)</w:t>
+      </w:r>
+      <w:r>
+        <w:t>:</w:t>
+      </w:r>
+    </w:p>
+    <w:p>
+      <w:pPr>
+        <w:ind w:left="-284"/>
+      </w:pPr>
+      <w:r>
+        <w:rPr>
+          <w:noProof/>
+          <w:lang w:eastAsia="de-AT"/>
+        </w:rPr>
+        <w:drawing>
+          <wp:inline distT="0" distB="0" distL="0" distR="0">
+            <wp:extent cx="2781300" cy="304800"/>
+            <wp:effectExtent l="171450" t="133350" r="361950" b="304800"/>
+            <wp:docPr id="23" name="Picture 23"/>
+            <wp:cNvGraphicFramePr>
+              <a:graphicFrameLocks xmlns:a="http://schemas.openxmlformats.org/drawingml/2006/main" noChangeAspect="1"/>
+            </wp:cNvGraphicFramePr>
+            <a:graphic xmlns:a="http://schemas.openxmlformats.org/drawingml/2006/main">
+              <a:graphicData uri="http://schemas.openxmlformats.org/drawingml/2006/picture">
+                <pic:pic xmlns:pic="http://schemas.openxmlformats.org/drawingml/2006/picture">
+                  <pic:nvPicPr>
+                    <pic:cNvPr id="0" name="Picture 23"/>
+                    <pic:cNvPicPr>
+                      <a:picLocks noChangeAspect="1" noChangeArrowheads="1"/>
+                    </pic:cNvPicPr>
+                  </pic:nvPicPr>
+                  <pic:blipFill>
+                    <a:blip r:embed="rId21" cstate="print"/>
+                    <a:srcRect/>
+                    <a:stretch>
+                      <a:fillRect/>
+                    </a:stretch>
+                  </pic:blipFill>
+                  <pic:spPr bwMode="auto">
+                    <a:xfrm>
+                      <a:off x="0" y="0"/>
+                      <a:ext cx="2781300" cy="304800"/>
+                    </a:xfrm>
+                    <a:prstGeom prst="rect">
+                      <a:avLst/>
+                    </a:prstGeom>
+                    <a:ln>
+                      <a:noFill/>
+                    </a:ln>
+                    <a:effectLst>
+                      <a:outerShdw blurRad="292100" dist="139700" dir="2700000" algn="tl" rotWithShape="0">
+                        <a:srgbClr val="333333">
+                          <a:alpha val="65000"/>
+                        </a:srgbClr>
+                      </a:outerShdw>
+                    </a:effectLst>
+                  </pic:spPr>
+                </pic:pic>
+              </a:graphicData>
+            </a:graphic>
+          </wp:inline>
+        </w:drawing>
+      </w:r>
+    </w:p>
+    <w:p>
+      <w:pPr>
+        <w:spacing w:after="0"/>
+      </w:pPr>
+      <w:r>
+        <w:t>danach starte ich den Balancer (Debian):</w:t>
+      </w:r>
+    </w:p>
+    <w:p>
+      <w:pPr>
+        <w:ind w:left="-284"/>
+      </w:pPr>
+      <w:r>
+        <w:rPr>
+          <w:noProof/>
+          <w:lang w:eastAsia="de-AT"/>
+        </w:rPr>
+        <w:drawing>
+          <wp:inline distT="0" distB="0" distL="0" distR="0">
+            <wp:extent cx="5760720" cy="408298"/>
+            <wp:effectExtent l="171450" t="133350" r="354330" b="296552"/>
+            <wp:docPr id="29" name="Picture 29"/>
+            <wp:cNvGraphicFramePr>
+              <a:graphicFrameLocks xmlns:a="http://schemas.openxmlformats.org/drawingml/2006/main" noChangeAspect="1"/>
+            </wp:cNvGraphicFramePr>
+            <a:graphic xmlns:a="http://schemas.openxmlformats.org/drawingml/2006/main">
+              <a:graphicData uri="http://schemas.openxmlformats.org/drawingml/2006/picture">
+                <pic:pic xmlns:pic="http://schemas.openxmlformats.org/drawingml/2006/picture">
+                  <pic:nvPicPr>
+                    <pic:cNvPr id="0" name="Picture 29"/>
+                    <pic:cNvPicPr>
+                      <a:picLocks noChangeAspect="1" noChangeArrowheads="1"/>
+                    </pic:cNvPicPr>
+                  </pic:nvPicPr>
+                  <pic:blipFill>
+                    <a:blip r:embed="rId22" cstate="print"/>
+                    <a:srcRect/>
+                    <a:stretch>
+                      <a:fillRect/>
+                    </a:stretch>
+                  </pic:blipFill>
+                  <pic:spPr bwMode="auto">
+                    <a:xfrm>
+                      <a:off x="0" y="0"/>
+                      <a:ext cx="5760720" cy="408298"/>
+                    </a:xfrm>
+                    <a:prstGeom prst="rect">
+                      <a:avLst/>
+                    </a:prstGeom>
+                    <a:ln>
+                      <a:noFill/>
+                    </a:ln>
+                    <a:effectLst>
+                      <a:outerShdw blurRad="292100" dist="139700" dir="2700000" algn="tl" rotWithShape="0">
+                        <a:srgbClr val="333333">
+                          <a:alpha val="65000"/>
+                        </a:srgbClr>
+                      </a:outerShdw>
+                    </a:effectLst>
+                  </pic:spPr>
+                </pic:pic>
+              </a:graphicData>
+            </a:graphic>
+          </wp:inline>
+        </w:drawing>
+      </w:r>
+    </w:p>
+    <w:p>
+      <w:pPr>
+        <w:spacing w:after="0"/>
+      </w:pPr>
+      <w:r>
+        <w:t>danach starte ich mehrer Server (Debian)</w:t>
+      </w:r>
+    </w:p>
+    <w:p>
+      <w:pPr>
+        <w:spacing w:after="200"/>
+        <w:ind w:left="-284"/>
+      </w:pPr>
+      <w:r>
+        <w:rPr>
+          <w:noProof/>
+          <w:lang w:eastAsia="de-AT"/>
+        </w:rPr>
+        <w:drawing>
+          <wp:inline distT="0" distB="0" distL="0" distR="0">
+            <wp:extent cx="5760720" cy="526398"/>
+            <wp:effectExtent l="171450" t="133350" r="354330" b="311802"/>
+            <wp:docPr id="32" name="Picture 32"/>
+            <wp:cNvGraphicFramePr>
+              <a:graphicFrameLocks xmlns:a="http://schemas.openxmlformats.org/drawingml/2006/main" noChangeAspect="1"/>
+            </wp:cNvGraphicFramePr>
+            <a:graphic xmlns:a="http://schemas.openxmlformats.org/drawingml/2006/main">
+              <a:graphicData uri="http://schemas.openxmlformats.org/drawingml/2006/picture">
+                <pic:pic xmlns:pic="http://schemas.openxmlformats.org/drawingml/2006/picture">
+                  <pic:nvPicPr>
+                    <pic:cNvPr id="0" name="Picture 32"/>
+                    <pic:cNvPicPr>
+                      <a:picLocks noChangeAspect="1" noChangeArrowheads="1"/>
+                    </pic:cNvPicPr>
+                  </pic:nvPicPr>
+                  <pic:blipFill>
+                    <a:blip r:embed="rId23" cstate="print"/>
+                    <a:srcRect/>
+                    <a:stretch>
+                      <a:fillRect/>
+                    </a:stretch>
+                  </pic:blipFill>
+                  <pic:spPr bwMode="auto">
+                    <a:xfrm>
+                      <a:off x="0" y="0"/>
+                      <a:ext cx="5760720" cy="526398"/>
+                    </a:xfrm>
+                    <a:prstGeom prst="rect">
+                      <a:avLst/>
+                    </a:prstGeom>
+                    <a:ln>
+                      <a:noFill/>
+                    </a:ln>
+                    <a:effectLst>
+                      <a:outerShdw blurRad="292100" dist="139700" dir="2700000" algn="tl" rotWithShape="0">
+                        <a:srgbClr val="333333">
+                          <a:alpha val="65000"/>
+                        </a:srgbClr>
+                      </a:outerShdw>
+                    </a:effectLst>
+                  </pic:spPr>
+                </pic:pic>
+              </a:graphicData>
+            </a:graphic>
+          </wp:inline>
+        </w:drawing>
+      </w:r>
+      <w:r>
+        <w:rPr>
+          <w:noProof/>
+          <w:lang w:eastAsia="de-AT"/>
+        </w:rPr>
+        <w:drawing>
+          <wp:inline distT="0" distB="0" distL="0" distR="0">
+            <wp:extent cx="5760720" cy="555339"/>
+            <wp:effectExtent l="171450" t="133350" r="354330" b="301911"/>
+            <wp:docPr id="35" name="Picture 35"/>
+            <wp:cNvGraphicFramePr>
+              <a:graphicFrameLocks xmlns:a="http://schemas.openxmlformats.org/drawingml/2006/main" noChangeAspect="1"/>
+            </wp:cNvGraphicFramePr>
+            <a:graphic xmlns:a="http://schemas.openxmlformats.org/drawingml/2006/main">
+              <a:graphicData uri="http://schemas.openxmlformats.org/drawingml/2006/picture">
+                <pic:pic xmlns:pic="http://schemas.openxmlformats.org/drawingml/2006/picture">
+                  <pic:nvPicPr>
+                    <pic:cNvPr id="0" name="Picture 35"/>
+                    <pic:cNvPicPr>
+                      <a:picLocks noChangeAspect="1" noChangeArrowheads="1"/>
+                    </pic:cNvPicPr>
+                  </pic:nvPicPr>
+                  <pic:blipFill>
+                    <a:blip r:embed="rId24" cstate="print"/>
+                    <a:srcRect/>
+                    <a:stretch>
+                      <a:fillRect/>
+                    </a:stretch>
+                  </pic:blipFill>
+                  <pic:spPr bwMode="auto">
+                    <a:xfrm>
+                      <a:off x="0" y="0"/>
+                      <a:ext cx="5760720" cy="555339"/>
+                    </a:xfrm>
+                    <a:prstGeom prst="rect">
+                      <a:avLst/>
+                    </a:prstGeom>
+                    <a:ln>
+                      <a:noFill/>
+                    </a:ln>
+                    <a:effectLst>
+                      <a:outerShdw blurRad="292100" dist="139700" dir="2700000" algn="tl" rotWithShape="0">
+                        <a:srgbClr val="333333">
+                          <a:alpha val="65000"/>
+                        </a:srgbClr>
+                      </a:outerShdw>
+                    </a:effectLst>
+                  </pic:spPr>
+                </pic:pic>
+              </a:graphicData>
+            </a:graphic>
+          </wp:inline>
+        </w:drawing>
+      </w:r>
+    </w:p>
+    <w:p>
+      <w:pPr>
+        <w:spacing w:after="0"/>
+      </w:pPr>
+      <w:r>
+        <w:t>danach starte ich mehre Clients auf meinem "echten" OS (WIndows):</w:t>
+      </w:r>
+    </w:p>
+    <w:p>
+      <w:pPr>
+        <w:spacing w:after="200"/>
+        <w:ind w:left="-284"/>
+      </w:pPr>
+      <w:r>
+        <w:rPr>
+          <w:noProof/>
+          <w:lang w:eastAsia="de-AT"/>
+        </w:rPr>
+        <w:drawing>
+          <wp:inline distT="0" distB="0" distL="0" distR="0">
+            <wp:extent cx="5760720" cy="465592"/>
+            <wp:effectExtent l="171450" t="133350" r="354330" b="296408"/>
+            <wp:docPr id="38" name="Picture 38"/>
+            <wp:cNvGraphicFramePr>
+              <a:graphicFrameLocks xmlns:a="http://schemas.openxmlformats.org/drawingml/2006/main" noChangeAspect="1"/>
+            </wp:cNvGraphicFramePr>
+            <a:graphic xmlns:a="http://schemas.openxmlformats.org/drawingml/2006/main">
+              <a:graphicData uri="http://schemas.openxmlformats.org/drawingml/2006/picture">
+                <pic:pic xmlns:pic="http://schemas.openxmlformats.org/drawingml/2006/picture">
+                  <pic:nvPicPr>
+                    <pic:cNvPr id="0" name="Picture 38"/>
+                    <pic:cNvPicPr>
+                      <a:picLocks noChangeAspect="1" noChangeArrowheads="1"/>
+                    </pic:cNvPicPr>
+                  </pic:nvPicPr>
+                  <pic:blipFill>
+                    <a:blip r:embed="rId25" cstate="print"/>
+                    <a:srcRect/>
+                    <a:stretch>
+                      <a:fillRect/>
+                    </a:stretch>
+                  </pic:blipFill>
+                  <pic:spPr bwMode="auto">
+                    <a:xfrm>
+                      <a:off x="0" y="0"/>
+                      <a:ext cx="5760720" cy="465592"/>
+                    </a:xfrm>
+                    <a:prstGeom prst="rect">
+                      <a:avLst/>
+                    </a:prstGeom>
+                    <a:ln>
+                      <a:noFill/>
+                    </a:ln>
+                    <a:effectLst>
+                      <a:outerShdw blurRad="292100" dist="139700" dir="2700000" algn="tl" rotWithShape="0">
+                        <a:srgbClr val="333333">
+                          <a:alpha val="65000"/>
+                        </a:srgbClr>
+                      </a:outerShdw>
+                    </a:effectLst>
+                  </pic:spPr>
+                </pic:pic>
+              </a:graphicData>
+            </a:graphic>
+          </wp:inline>
+        </w:drawing>
+      </w:r>
+    </w:p>
     <w:p>
       <w:pPr>
         <w:spacing w:after="200"/>
@@ -4390,10 +5413,10 @@
       </w:r>
     </w:p>
     <w:sectPr>
-      <w:headerReference w:type="default" r:id="rId14"/>
-      <w:footerReference w:type="default" r:id="rId15"/>
-      <w:headerReference w:type="first" r:id="rId16"/>
-      <w:footerReference w:type="first" r:id="rId17"/>
+      <w:headerReference w:type="default" r:id="rId26"/>
+      <w:footerReference w:type="default" r:id="rId27"/>
+      <w:headerReference w:type="first" r:id="rId28"/>
+      <w:footerReference w:type="first" r:id="rId29"/>
       <w:pgSz w:w="11906" w:h="16838"/>
       <w:pgMar w:top="1241" w:right="1417" w:bottom="1134" w:left="1417" w:header="426" w:footer="525" w:gutter="0"/>
       <w:pgNumType w:start="1"/>
@@ -5030,7 +6053,7 @@
         <v:path o:extrusionok="f" gradientshapeok="t" o:connecttype="rect"/>
         <o:lock v:ext="edit" aspectratio="t"/>
       </v:shapetype>
-      <v:shape id="_x0000_i1027" type="#_x0000_t75" style="width:9pt;height:9pt" o:bullet="t">
+      <v:shape id="_x0000_i1158" type="#_x0000_t75" style="width:9pt;height:9pt" o:bullet="t">
         <v:imagedata r:id="rId1" o:title="BD21482_"/>
       </v:shape>
     </w:pict>
@@ -7437,7 +8460,7 @@
 </file>
 
 <file path=customXml/itemProps2.xml><?xml version="1.0" encoding="utf-8"?>
-<ds:datastoreItem xmlns:ds="http://schemas.openxmlformats.org/officeDocument/2006/customXml" ds:itemID="{14BC9B1B-0C2F-4C0B-8CA9-03944F83672B}">
+<ds:datastoreItem xmlns:ds="http://schemas.openxmlformats.org/officeDocument/2006/customXml" ds:itemID="{DF7DA968-AE88-4A74-87E3-33D557BE555F}">
   <ds:schemaRefs>
     <ds:schemaRef ds:uri="http://schemas.openxmlformats.org/officeDocument/2006/bibliography"/>
   </ds:schemaRefs>

</xml_diff>